<commit_message>
Edit UX report and GDD
</commit_message>
<xml_diff>
--- a/AIE Year 2/02 Designing the User Experience/Greco Feudal GDD v4.docx
+++ b/AIE Year 2/02 Designing the User Experience/Greco Feudal GDD v4.docx
@@ -1,6 +1,6 @@
 
 <file path=word/document.xml><?xml version="1.0" encoding="utf-8"?>
-<w:document xmlns:wpc="http://schemas.microsoft.com/office/word/2010/wordprocessingCanvas" xmlns:cx="http://schemas.microsoft.com/office/drawing/2014/chartex" xmlns:cx1="http://schemas.microsoft.com/office/drawing/2015/9/8/chartex" xmlns:cx2="http://schemas.microsoft.com/office/drawing/2015/10/21/chartex" xmlns:cx3="http://schemas.microsoft.com/office/drawing/2016/5/9/chartex" xmlns:cx4="http://schemas.microsoft.com/office/drawing/2016/5/10/chartex" xmlns:cx5="http://schemas.microsoft.com/office/drawing/2016/5/11/chartex" xmlns:cx6="http://schemas.microsoft.com/office/drawing/2016/5/12/chartex" xmlns:cx7="http://schemas.microsoft.com/office/drawing/2016/5/13/chartex" xmlns:cx8="http://schemas.microsoft.com/office/drawing/2016/5/14/chartex" xmlns:mc="http://schemas.openxmlformats.org/markup-compatibility/2006" xmlns:aink="http://schemas.microsoft.com/office/drawing/2016/ink" xmlns:am3d="http://schemas.microsoft.com/office/drawing/2017/model3d" xmlns:o="urn:schemas-microsoft-com:office:office" xmlns:r="http://schemas.openxmlformats.org/officeDocument/2006/relationships" xmlns:m="http://schemas.openxmlformats.org/officeDocument/2006/math" xmlns:v="urn:schemas-microsoft-com:vml" xmlns:wp14="http://schemas.microsoft.com/office/word/2010/wordprocessingDrawing" xmlns:wp="http://schemas.openxmlformats.org/drawingml/2006/wordprocessingDrawing" xmlns:w10="urn:schemas-microsoft-com:office:word" xmlns:w="http://schemas.openxmlformats.org/wordprocessingml/2006/main" xmlns:w14="http://schemas.microsoft.com/office/word/2010/wordml" xmlns:w15="http://schemas.microsoft.com/office/word/2012/wordml" xmlns:w16cex="http://schemas.microsoft.com/office/word/2018/wordml/cex" xmlns:w16cid="http://schemas.microsoft.com/office/word/2016/wordml/cid" xmlns:w16="http://schemas.microsoft.com/office/word/2018/wordml" xmlns:w16se="http://schemas.microsoft.com/office/word/2015/wordml/symex" xmlns:wpg="http://schemas.microsoft.com/office/word/2010/wordprocessingGroup" xmlns:wpi="http://schemas.microsoft.com/office/word/2010/wordprocessingInk" xmlns:wne="http://schemas.microsoft.com/office/word/2006/wordml" xmlns:wps="http://schemas.microsoft.com/office/word/2010/wordprocessingShape" mc:Ignorable="w14 w15 w16se w16cid w16 w16cex wp14">
+<w:document xmlns:wpc="http://schemas.microsoft.com/office/word/2010/wordprocessingCanvas" xmlns:cx="http://schemas.microsoft.com/office/drawing/2014/chartex" xmlns:cx1="http://schemas.microsoft.com/office/drawing/2015/9/8/chartex" xmlns:cx2="http://schemas.microsoft.com/office/drawing/2015/10/21/chartex" xmlns:cx3="http://schemas.microsoft.com/office/drawing/2016/5/9/chartex" xmlns:cx4="http://schemas.microsoft.com/office/drawing/2016/5/10/chartex" xmlns:cx5="http://schemas.microsoft.com/office/drawing/2016/5/11/chartex" xmlns:cx6="http://schemas.microsoft.com/office/drawing/2016/5/12/chartex" xmlns:cx7="http://schemas.microsoft.com/office/drawing/2016/5/13/chartex" xmlns:cx8="http://schemas.microsoft.com/office/drawing/2016/5/14/chartex" xmlns:mc="http://schemas.openxmlformats.org/markup-compatibility/2006" xmlns:aink="http://schemas.microsoft.com/office/drawing/2016/ink" xmlns:am3d="http://schemas.microsoft.com/office/drawing/2017/model3d" xmlns:o="urn:schemas-microsoft-com:office:office" xmlns:r="http://schemas.openxmlformats.org/officeDocument/2006/relationships" xmlns:m="http://schemas.openxmlformats.org/officeDocument/2006/math" xmlns:v="urn:schemas-microsoft-com:vml" xmlns:wp14="http://schemas.microsoft.com/office/word/2010/wordprocessingDrawing" xmlns:wp="http://schemas.openxmlformats.org/drawingml/2006/wordprocessingDrawing" xmlns:w10="urn:schemas-microsoft-com:office:word" xmlns:w="http://schemas.openxmlformats.org/wordprocessingml/2006/main" xmlns:w14="http://schemas.microsoft.com/office/word/2010/wordml" xmlns:w15="http://schemas.microsoft.com/office/word/2012/wordml" xmlns:w16cex="http://schemas.microsoft.com/office/word/2018/wordml/cex" xmlns:w16cid="http://schemas.microsoft.com/office/word/2016/wordml/cid" xmlns:w16="http://schemas.microsoft.com/office/word/2018/wordml" xmlns:w16sdtdh="http://schemas.microsoft.com/office/word/2020/wordml/sdtdatahash" xmlns:w16se="http://schemas.microsoft.com/office/word/2015/wordml/symex" xmlns:wpg="http://schemas.microsoft.com/office/word/2010/wordprocessingGroup" xmlns:wpi="http://schemas.microsoft.com/office/word/2010/wordprocessingInk" xmlns:wne="http://schemas.microsoft.com/office/word/2006/wordml" xmlns:wps="http://schemas.microsoft.com/office/word/2010/wordprocessingShape" mc:Ignorable="w14 w15 w16se w16cid w16 w16cex w16sdtdh wp14">
   <w:body>
     <w:p>
       <w:pPr>
@@ -168,7 +168,15 @@
         <w:t>must</w:t>
       </w:r>
       <w:r>
-        <w:t xml:space="preserve"> change. The leaders of each nation, Pericles and Archidamos have agreed to send in their greatest warriors (the players) to duel for the fate of the war.</w:t>
+        <w:t xml:space="preserve"> change. The leaders of each nation, Pericles and </w:t>
+      </w:r>
+      <w:proofErr w:type="spellStart"/>
+      <w:r>
+        <w:t>Archidamos</w:t>
+      </w:r>
+      <w:proofErr w:type="spellEnd"/>
+      <w:r>
+        <w:t xml:space="preserve"> have agreed to send in their greatest warriors (the players) to duel for the fate of the war.</w:t>
       </w:r>
     </w:p>
     <w:p>
@@ -425,13 +433,29 @@
     </w:p>
     <w:p>
       <w:r>
-        <w:t xml:space="preserve">Ancient times with a mix of Japanese and Greek culture. Inspiration from anime with the over-the-top action scenes and fast-paced editing. It’s mainly Greek for the story and Japanese because the anime tropes and style such as unrealistic physics and overly exaggerated actions/dialogue. This style </w:t>
+        <w:t xml:space="preserve">Ancient times with a mix of Japanese and Greek culture. Inspiration from anime with the over-the-top action scenes and fast-paced editing. </w:t>
+      </w:r>
+      <w:proofErr w:type="gramStart"/>
+      <w:r>
+        <w:t>It’s</w:t>
+      </w:r>
+      <w:proofErr w:type="gramEnd"/>
+      <w:r>
+        <w:t xml:space="preserve"> mainly Greek for the story and Japanese because the anime tropes and style such as unrealistic physics and overly exaggerated actions/dialogue. This style </w:t>
       </w:r>
       <w:r>
         <w:t>also</w:t>
       </w:r>
       <w:r>
-        <w:t xml:space="preserve"> hasn’t been completely explored and has the potential to work very well with each other.</w:t>
+        <w:t xml:space="preserve"> </w:t>
+      </w:r>
+      <w:proofErr w:type="gramStart"/>
+      <w:r>
+        <w:t>hasn’t</w:t>
+      </w:r>
+      <w:proofErr w:type="gramEnd"/>
+      <w:r>
+        <w:t xml:space="preserve"> been completely explored and has the potential to work very well with each other.</w:t>
       </w:r>
     </w:p>
     <w:p>
@@ -461,7 +485,21 @@
         <w:rPr>
           <w:color w:val="000000"/>
         </w:rPr>
-        <w:t>A blend of cultures that hasn’t been explored before. A mix of Greek and Japanese culture that creates a new and interesting aesthetic.</w:t>
+        <w:t xml:space="preserve">A blend of cultures that </w:t>
+      </w:r>
+      <w:proofErr w:type="gramStart"/>
+      <w:r>
+        <w:rPr>
+          <w:color w:val="000000"/>
+        </w:rPr>
+        <w:t>hasn’t</w:t>
+      </w:r>
+      <w:proofErr w:type="gramEnd"/>
+      <w:r>
+        <w:rPr>
+          <w:color w:val="000000"/>
+        </w:rPr>
+        <w:t xml:space="preserve"> been explored before. A mix of Greek and Japanese culture that creates a new and interesting aesthetic.</w:t>
       </w:r>
     </w:p>
     <w:p>
@@ -516,16 +554,7 @@
       </w:r>
     </w:p>
     <w:p>
-      <w:r>
-        <w:t>This game is targeted towards people like:</w:t>
-      </w:r>
-    </w:p>
-    <w:p>
-      <w:pPr>
-        <w:numPr>
-          <w:ilvl w:val="0"/>
-          <w:numId w:val="2"/>
-        </w:numPr>
+      <w:pPr>
         <w:pBdr>
           <w:top w:val="nil"/>
           <w:left w:val="nil"/>
@@ -536,208 +565,53 @@
         <w:spacing w:after="0"/>
       </w:pPr>
       <w:r>
-        <w:t>Jamie Steven: Adult, father, served in military, likes rock music</w:t>
-      </w:r>
-    </w:p>
-    <w:p>
-      <w:pPr>
-        <w:numPr>
-          <w:ilvl w:val="0"/>
-          <w:numId w:val="2"/>
-        </w:numPr>
-        <w:pBdr>
-          <w:top w:val="nil"/>
-          <w:left w:val="nil"/>
-          <w:bottom w:val="nil"/>
-          <w:right w:val="nil"/>
-          <w:between w:val="nil"/>
-        </w:pBdr>
-        <w:spacing w:after="0"/>
-      </w:pPr>
-      <w:r>
-        <w:t>Ken Ward: Adult, married, likes pop culture, likes in-game rankings, likes top tier skilful gameplay, likes continued support for online games</w:t>
-      </w:r>
-    </w:p>
-    <w:p>
-      <w:pPr>
-        <w:numPr>
-          <w:ilvl w:val="0"/>
-          <w:numId w:val="2"/>
-        </w:numPr>
-        <w:pBdr>
-          <w:top w:val="nil"/>
-          <w:left w:val="nil"/>
-          <w:bottom w:val="nil"/>
-          <w:right w:val="nil"/>
-          <w:between w:val="nil"/>
-        </w:pBdr>
-        <w:spacing w:after="0"/>
-      </w:pPr>
-      <w:r>
-        <w:t>Sam Edwards: Adult, likes competitive experiences, likes 2-4 player multiplayer, makes games</w:t>
-      </w:r>
-    </w:p>
-    <w:p>
-      <w:pPr>
-        <w:numPr>
-          <w:ilvl w:val="0"/>
-          <w:numId w:val="2"/>
-        </w:numPr>
-        <w:pBdr>
-          <w:top w:val="nil"/>
-          <w:left w:val="nil"/>
-          <w:bottom w:val="nil"/>
-          <w:right w:val="nil"/>
-          <w:between w:val="nil"/>
-        </w:pBdr>
-        <w:spacing w:after="0"/>
-      </w:pPr>
-      <w:r>
-        <w:t>Nathan Schaaf: Likes competitive experiences, likes small versus gameplay, likes platformers</w:t>
-      </w:r>
-    </w:p>
-    <w:p>
-      <w:pPr>
-        <w:numPr>
-          <w:ilvl w:val="0"/>
-          <w:numId w:val="2"/>
-        </w:numPr>
-        <w:pBdr>
-          <w:top w:val="nil"/>
-          <w:left w:val="nil"/>
-          <w:bottom w:val="nil"/>
-          <w:right w:val="nil"/>
-          <w:between w:val="nil"/>
-        </w:pBdr>
-        <w:spacing w:after="0"/>
-      </w:pPr>
-      <w:r>
-        <w:t>Martin Dogen: Likes Competitive and cooperative games, plays majority multiplayer games, likes continued support for online games</w:t>
-      </w:r>
-    </w:p>
-    <w:p>
-      <w:pPr>
-        <w:pBdr>
-          <w:top w:val="nil"/>
-          <w:left w:val="nil"/>
-          <w:bottom w:val="nil"/>
-          <w:right w:val="nil"/>
-          <w:between w:val="nil"/>
-        </w:pBdr>
-        <w:spacing w:after="0"/>
-      </w:pPr>
-      <w:r>
-        <w:t>Things some of these people have in common are:</w:t>
-      </w:r>
-    </w:p>
-    <w:p>
-      <w:pPr>
-        <w:numPr>
-          <w:ilvl w:val="0"/>
-          <w:numId w:val="2"/>
-        </w:numPr>
-        <w:pBdr>
-          <w:top w:val="nil"/>
-          <w:left w:val="nil"/>
-          <w:bottom w:val="nil"/>
-          <w:right w:val="nil"/>
-          <w:between w:val="nil"/>
-        </w:pBdr>
-        <w:spacing w:after="0"/>
-      </w:pPr>
-      <w:r>
-        <w:t>Playing games such as SpeedRunners and Nidhogg</w:t>
-      </w:r>
-    </w:p>
-    <w:p>
-      <w:pPr>
-        <w:numPr>
-          <w:ilvl w:val="0"/>
-          <w:numId w:val="2"/>
-        </w:numPr>
-        <w:pBdr>
-          <w:top w:val="nil"/>
-          <w:left w:val="nil"/>
-          <w:bottom w:val="nil"/>
-          <w:right w:val="nil"/>
-          <w:between w:val="nil"/>
-        </w:pBdr>
-        <w:spacing w:after="0"/>
-      </w:pPr>
-      <w:r>
-        <w:t>Likes continued support for multiplayer games such as rankings and new content</w:t>
-      </w:r>
-    </w:p>
-    <w:p>
-      <w:pPr>
-        <w:numPr>
-          <w:ilvl w:val="0"/>
-          <w:numId w:val="2"/>
-        </w:numPr>
-        <w:pBdr>
-          <w:top w:val="nil"/>
-          <w:left w:val="nil"/>
-          <w:bottom w:val="nil"/>
-          <w:right w:val="nil"/>
-          <w:between w:val="nil"/>
-        </w:pBdr>
-        <w:spacing w:after="0"/>
-      </w:pPr>
-      <w:r>
-        <w:t>Lack time to play long experiences and prefer quick games</w:t>
-      </w:r>
-    </w:p>
-    <w:p>
-      <w:pPr>
-        <w:numPr>
-          <w:ilvl w:val="0"/>
-          <w:numId w:val="2"/>
-        </w:numPr>
-        <w:pBdr>
-          <w:top w:val="nil"/>
-          <w:left w:val="nil"/>
-          <w:bottom w:val="nil"/>
-          <w:right w:val="nil"/>
-          <w:between w:val="nil"/>
-        </w:pBdr>
-        <w:spacing w:after="0"/>
-      </w:pPr>
-      <w:r>
-        <w:t>Likes competition and skill based gameplay</w:t>
-      </w:r>
-    </w:p>
-    <w:p>
-      <w:pPr>
-        <w:numPr>
-          <w:ilvl w:val="0"/>
-          <w:numId w:val="2"/>
-        </w:numPr>
-        <w:pBdr>
-          <w:top w:val="nil"/>
-          <w:left w:val="nil"/>
-          <w:bottom w:val="nil"/>
-          <w:right w:val="nil"/>
-          <w:between w:val="nil"/>
-        </w:pBdr>
-        <w:spacing w:after="0"/>
-      </w:pPr>
-      <w:r>
-        <w:t>Likes some aspects of unbalanced gameplay such as SpeedRunners</w:t>
-      </w:r>
-    </w:p>
-    <w:p>
-      <w:pPr>
-        <w:pBdr>
-          <w:top w:val="nil"/>
-          <w:left w:val="nil"/>
-          <w:bottom w:val="nil"/>
-          <w:right w:val="nil"/>
-          <w:between w:val="nil"/>
-        </w:pBdr>
-        <w:spacing w:after="0"/>
-      </w:pPr>
+        <w:rPr>
+          <w:noProof/>
+        </w:rPr>
+        <w:drawing>
+          <wp:inline distT="0" distB="0" distL="0" distR="0" wp14:anchorId="1864F570" wp14:editId="5D95ECB8">
+            <wp:extent cx="5731510" cy="3223895"/>
+            <wp:effectExtent l="0" t="0" r="2540" b="0"/>
+            <wp:docPr id="32" name="Picture 32" descr="Text, letter&#10;&#10;Description automatically generated"/>
+            <wp:cNvGraphicFramePr>
+              <a:graphicFrameLocks xmlns:a="http://schemas.openxmlformats.org/drawingml/2006/main" noChangeAspect="1"/>
+            </wp:cNvGraphicFramePr>
+            <a:graphic xmlns:a="http://schemas.openxmlformats.org/drawingml/2006/main">
+              <a:graphicData uri="http://schemas.openxmlformats.org/drawingml/2006/picture">
+                <pic:pic xmlns:pic="http://schemas.openxmlformats.org/drawingml/2006/picture">
+                  <pic:nvPicPr>
+                    <pic:cNvPr id="32" name="Picture 32" descr="Text, letter&#10;&#10;Description automatically generated"/>
+                    <pic:cNvPicPr/>
+                  </pic:nvPicPr>
+                  <pic:blipFill>
+                    <a:blip r:embed="rId6"/>
+                    <a:stretch>
+                      <a:fillRect/>
+                    </a:stretch>
+                  </pic:blipFill>
+                  <pic:spPr>
+                    <a:xfrm>
+                      <a:off x="0" y="0"/>
+                      <a:ext cx="5731510" cy="3223895"/>
+                    </a:xfrm>
+                    <a:prstGeom prst="rect">
+                      <a:avLst/>
+                    </a:prstGeom>
+                  </pic:spPr>
+                </pic:pic>
+              </a:graphicData>
+            </a:graphic>
+          </wp:inline>
+        </w:drawing>
+      </w:r>
       <w:r>
         <w:t>Platform:</w:t>
+      </w:r>
+      <w:r>
+        <w:rPr>
+          <w:noProof/>
+        </w:rPr>
+        <w:t xml:space="preserve"> </w:t>
       </w:r>
     </w:p>
     <w:p>
@@ -792,15 +666,6 @@
       <w:r>
         <w:t>ESRB Teen 13+</w:t>
       </w:r>
-    </w:p>
-    <w:p>
-      <w:pPr>
-        <w:rPr>
-          <w:color w:val="2F5496"/>
-          <w:sz w:val="40"/>
-          <w:szCs w:val="40"/>
-        </w:rPr>
-      </w:pPr>
       <w:r>
         <w:br w:type="page"/>
       </w:r>
@@ -813,12 +678,6 @@
         <w:lastRenderedPageBreak/>
         <w:t>Competitor Analysis</w:t>
       </w:r>
-    </w:p>
-    <w:p>
-      <w:pPr>
-        <w:pStyle w:val="Heading2"/>
-        <w:jc w:val="left"/>
-      </w:pPr>
     </w:p>
     <w:tbl>
       <w:tblPr>
@@ -863,6 +722,7 @@
                 <w:szCs w:val="24"/>
               </w:rPr>
             </w:pPr>
+            <w:proofErr w:type="spellStart"/>
             <w:r>
               <w:rPr>
                 <w:sz w:val="24"/>
@@ -870,6 +730,7 @@
               </w:rPr>
               <w:t>Nidhogg</w:t>
             </w:r>
+            <w:proofErr w:type="spellEnd"/>
           </w:p>
         </w:tc>
         <w:tc>
@@ -883,6 +744,7 @@
                 <w:szCs w:val="24"/>
               </w:rPr>
             </w:pPr>
+            <w:proofErr w:type="spellStart"/>
             <w:r>
               <w:rPr>
                 <w:sz w:val="24"/>
@@ -890,6 +752,7 @@
               </w:rPr>
               <w:t>SpeedRunners</w:t>
             </w:r>
+            <w:proofErr w:type="spellEnd"/>
           </w:p>
         </w:tc>
       </w:tr>
@@ -930,7 +793,23 @@
                 <w:sz w:val="24"/>
                 <w:szCs w:val="24"/>
               </w:rPr>
-              <w:t>•2 player PvP action</w:t>
+              <w:t xml:space="preserve">•2 player </w:t>
+            </w:r>
+            <w:proofErr w:type="spellStart"/>
+            <w:r>
+              <w:rPr>
+                <w:sz w:val="24"/>
+                <w:szCs w:val="24"/>
+              </w:rPr>
+              <w:t>PvP</w:t>
+            </w:r>
+            <w:proofErr w:type="spellEnd"/>
+            <w:r>
+              <w:rPr>
+                <w:sz w:val="24"/>
+                <w:szCs w:val="24"/>
+              </w:rPr>
+              <w:t xml:space="preserve"> action</w:t>
             </w:r>
           </w:p>
           <w:p>
@@ -995,7 +874,23 @@
                 <w:sz w:val="24"/>
                 <w:szCs w:val="24"/>
               </w:rPr>
-              <w:t>• 4 player PvP competition</w:t>
+              <w:t xml:space="preserve">• 4 player </w:t>
+            </w:r>
+            <w:proofErr w:type="spellStart"/>
+            <w:r>
+              <w:rPr>
+                <w:sz w:val="24"/>
+                <w:szCs w:val="24"/>
+              </w:rPr>
+              <w:t>PvP</w:t>
+            </w:r>
+            <w:proofErr w:type="spellEnd"/>
+            <w:r>
+              <w:rPr>
+                <w:sz w:val="24"/>
+                <w:szCs w:val="24"/>
+              </w:rPr>
+              <w:t xml:space="preserve"> competition</w:t>
             </w:r>
           </w:p>
           <w:p>
@@ -1337,6 +1232,13 @@
               </w:rPr>
               <w:t>•</w:t>
             </w:r>
+            <w:r>
+              <w:rPr>
+                <w:sz w:val="24"/>
+                <w:szCs w:val="24"/>
+              </w:rPr>
+              <w:t>No variety</w:t>
+            </w:r>
           </w:p>
         </w:tc>
         <w:tc>
@@ -1370,9 +1272,6 @@
     </w:tbl>
     <w:p/>
     <w:p>
-      <w:pPr>
-        <w:pStyle w:val="Heading2"/>
-      </w:pPr>
       <w:r>
         <w:br w:type="page"/>
       </w:r>
@@ -1430,7 +1329,7 @@
                     <pic:cNvPicPr preferRelativeResize="0"/>
                   </pic:nvPicPr>
                   <pic:blipFill>
-                    <a:blip r:embed="rId6"/>
+                    <a:blip r:embed="rId7"/>
                     <a:srcRect/>
                     <a:stretch>
                       <a:fillRect/>
@@ -1478,7 +1377,7 @@
                     <pic:cNvPicPr preferRelativeResize="0"/>
                   </pic:nvPicPr>
                   <pic:blipFill>
-                    <a:blip r:embed="rId7"/>
+                    <a:blip r:embed="rId8"/>
                     <a:srcRect/>
                     <a:stretch>
                       <a:fillRect/>
@@ -1631,7 +1530,7 @@
               </wp:anchor>
             </w:drawing>
           </mc:Choice>
-          <mc:Fallback xmlns:sl="http://schemas.openxmlformats.org/schemaLibrary/2006/main" xmlns:a="http://schemas.openxmlformats.org/drawingml/2006/main" xmlns:pic="http://schemas.openxmlformats.org/drawingml/2006/picture" xmlns:c="http://schemas.openxmlformats.org/drawingml/2006/chart" xmlns:lc="http://schemas.openxmlformats.org/drawingml/2006/lockedCanvas" xmlns:dgm="http://schemas.openxmlformats.org/drawingml/2006/diagram">
+          <mc:Fallback xmlns:dgm="http://schemas.openxmlformats.org/drawingml/2006/diagram" xmlns:lc="http://schemas.openxmlformats.org/drawingml/2006/lockedCanvas" xmlns:c="http://schemas.openxmlformats.org/drawingml/2006/chart" xmlns:pic="http://schemas.openxmlformats.org/drawingml/2006/picture" xmlns:a="http://schemas.openxmlformats.org/drawingml/2006/main" xmlns:sl="http://schemas.openxmlformats.org/schemaLibrary/2006/main">
             <w:drawing>
               <wp:anchor allowOverlap="1" behindDoc="0" distB="0" distT="0" distL="114300" distR="114300" hidden="0" layoutInCell="1" locked="0" relativeHeight="0" simplePos="0">
                 <wp:simplePos x="0" y="0"/>
@@ -1899,7 +1798,7 @@
               </wp:anchor>
             </w:drawing>
           </mc:Choice>
-          <mc:Fallback xmlns:sl="http://schemas.openxmlformats.org/schemaLibrary/2006/main" xmlns:a="http://schemas.openxmlformats.org/drawingml/2006/main" xmlns:pic="http://schemas.openxmlformats.org/drawingml/2006/picture" xmlns:c="http://schemas.openxmlformats.org/drawingml/2006/chart" xmlns:lc="http://schemas.openxmlformats.org/drawingml/2006/lockedCanvas" xmlns:dgm="http://schemas.openxmlformats.org/drawingml/2006/diagram">
+          <mc:Fallback xmlns:dgm="http://schemas.openxmlformats.org/drawingml/2006/diagram" xmlns:lc="http://schemas.openxmlformats.org/drawingml/2006/lockedCanvas" xmlns:c="http://schemas.openxmlformats.org/drawingml/2006/chart" xmlns:pic="http://schemas.openxmlformats.org/drawingml/2006/picture" xmlns:a="http://schemas.openxmlformats.org/drawingml/2006/main" xmlns:sl="http://schemas.openxmlformats.org/schemaLibrary/2006/main">
             <w:drawing>
               <wp:anchor allowOverlap="1" behindDoc="0" distB="0" distT="0" distL="114300" distR="114300" hidden="0" layoutInCell="1" locked="0" relativeHeight="0" simplePos="0">
                 <wp:simplePos x="0" y="0"/>
@@ -2271,7 +2170,7 @@
               </wp:anchor>
             </w:drawing>
           </mc:Choice>
-          <mc:Fallback xmlns:sl="http://schemas.openxmlformats.org/schemaLibrary/2006/main" xmlns:a="http://schemas.openxmlformats.org/drawingml/2006/main" xmlns:pic="http://schemas.openxmlformats.org/drawingml/2006/picture" xmlns:c="http://schemas.openxmlformats.org/drawingml/2006/chart" xmlns:lc="http://schemas.openxmlformats.org/drawingml/2006/lockedCanvas" xmlns:dgm="http://schemas.openxmlformats.org/drawingml/2006/diagram">
+          <mc:Fallback xmlns:dgm="http://schemas.openxmlformats.org/drawingml/2006/diagram" xmlns:lc="http://schemas.openxmlformats.org/drawingml/2006/lockedCanvas" xmlns:c="http://schemas.openxmlformats.org/drawingml/2006/chart" xmlns:pic="http://schemas.openxmlformats.org/drawingml/2006/picture" xmlns:a="http://schemas.openxmlformats.org/drawingml/2006/main" xmlns:sl="http://schemas.openxmlformats.org/schemaLibrary/2006/main">
             <w:drawing>
               <wp:anchor allowOverlap="1" behindDoc="0" distB="0" distT="0" distL="114300" distR="114300" hidden="0" layoutInCell="1" locked="0" relativeHeight="0" simplePos="0">
                 <wp:simplePos x="0" y="0"/>
@@ -2538,7 +2437,7 @@
               </wp:anchor>
             </w:drawing>
           </mc:Choice>
-          <mc:Fallback xmlns:sl="http://schemas.openxmlformats.org/schemaLibrary/2006/main" xmlns:a="http://schemas.openxmlformats.org/drawingml/2006/main" xmlns:pic="http://schemas.openxmlformats.org/drawingml/2006/picture" xmlns:c="http://schemas.openxmlformats.org/drawingml/2006/chart" xmlns:lc="http://schemas.openxmlformats.org/drawingml/2006/lockedCanvas" xmlns:dgm="http://schemas.openxmlformats.org/drawingml/2006/diagram">
+          <mc:Fallback xmlns:dgm="http://schemas.openxmlformats.org/drawingml/2006/diagram" xmlns:lc="http://schemas.openxmlformats.org/drawingml/2006/lockedCanvas" xmlns:c="http://schemas.openxmlformats.org/drawingml/2006/chart" xmlns:pic="http://schemas.openxmlformats.org/drawingml/2006/picture" xmlns:a="http://schemas.openxmlformats.org/drawingml/2006/main" xmlns:sl="http://schemas.openxmlformats.org/schemaLibrary/2006/main">
             <w:drawing>
               <wp:anchor allowOverlap="1" behindDoc="0" distB="0" distT="0" distL="114300" distR="114300" hidden="0" layoutInCell="1" locked="0" relativeHeight="0" simplePos="0">
                 <wp:simplePos x="0" y="0"/>
@@ -2875,7 +2774,7 @@
               </wp:anchor>
             </w:drawing>
           </mc:Choice>
-          <mc:Fallback xmlns:sl="http://schemas.openxmlformats.org/schemaLibrary/2006/main" xmlns:a="http://schemas.openxmlformats.org/drawingml/2006/main" xmlns:pic="http://schemas.openxmlformats.org/drawingml/2006/picture" xmlns:c="http://schemas.openxmlformats.org/drawingml/2006/chart" xmlns:lc="http://schemas.openxmlformats.org/drawingml/2006/lockedCanvas" xmlns:dgm="http://schemas.openxmlformats.org/drawingml/2006/diagram">
+          <mc:Fallback xmlns:dgm="http://schemas.openxmlformats.org/drawingml/2006/diagram" xmlns:lc="http://schemas.openxmlformats.org/drawingml/2006/lockedCanvas" xmlns:c="http://schemas.openxmlformats.org/drawingml/2006/chart" xmlns:pic="http://schemas.openxmlformats.org/drawingml/2006/picture" xmlns:a="http://schemas.openxmlformats.org/drawingml/2006/main" xmlns:sl="http://schemas.openxmlformats.org/schemaLibrary/2006/main">
             <w:drawing>
               <wp:anchor allowOverlap="1" behindDoc="0" distB="0" distT="0" distL="114300" distR="114300" hidden="0" layoutInCell="1" locked="0" relativeHeight="0" simplePos="0">
                 <wp:simplePos x="0" y="0"/>
@@ -3015,145 +2914,6 @@
     </w:p>
     <w:p>
       <w:pPr>
-        <w:pStyle w:val="Heading2"/>
-      </w:pPr>
-      <w:r>
-        <w:t>Content</w:t>
-      </w:r>
-    </w:p>
-    <w:p>
-      <w:r>
-        <w:rPr>
-          <w:noProof/>
-        </w:rPr>
-        <w:drawing>
-          <wp:anchor distT="0" distB="0" distL="114300" distR="114300" simplePos="0" relativeHeight="251678720" behindDoc="0" locked="0" layoutInCell="1" hidden="0" allowOverlap="1" wp14:anchorId="6C5ABF98" wp14:editId="707516A3">
-            <wp:simplePos x="0" y="0"/>
-            <wp:positionH relativeFrom="column">
-              <wp:posOffset>608330</wp:posOffset>
-            </wp:positionH>
-            <wp:positionV relativeFrom="paragraph">
-              <wp:posOffset>187960</wp:posOffset>
-            </wp:positionV>
-            <wp:extent cx="4514850" cy="2538730"/>
-            <wp:effectExtent l="0" t="0" r="0" b="0"/>
-            <wp:wrapSquare wrapText="bothSides" distT="0" distB="0" distL="114300" distR="114300"/>
-            <wp:docPr id="23" name="image4.jpg" descr="Discovery Tour by Assassin's Creed: Ancient Egypt"/>
-            <wp:cNvGraphicFramePr/>
-            <a:graphic xmlns:a="http://schemas.openxmlformats.org/drawingml/2006/main">
-              <a:graphicData uri="http://schemas.openxmlformats.org/drawingml/2006/picture">
-                <pic:pic xmlns:pic="http://schemas.openxmlformats.org/drawingml/2006/picture">
-                  <pic:nvPicPr>
-                    <pic:cNvPr id="0" name="image4.jpg" descr="Discovery Tour by Assassin's Creed: Ancient Egypt"/>
-                    <pic:cNvPicPr preferRelativeResize="0"/>
-                  </pic:nvPicPr>
-                  <pic:blipFill>
-                    <a:blip r:embed="rId26"/>
-                    <a:srcRect/>
-                    <a:stretch>
-                      <a:fillRect/>
-                    </a:stretch>
-                  </pic:blipFill>
-                  <pic:spPr>
-                    <a:xfrm>
-                      <a:off x="0" y="0"/>
-                      <a:ext cx="4514850" cy="2538730"/>
-                    </a:xfrm>
-                    <a:prstGeom prst="rect">
-                      <a:avLst/>
-                    </a:prstGeom>
-                    <a:ln/>
-                  </pic:spPr>
-                </pic:pic>
-              </a:graphicData>
-            </a:graphic>
-          </wp:anchor>
-        </w:drawing>
-      </w:r>
-      <w:r>
-        <w:rPr>
-          <w:noProof/>
-        </w:rPr>
-        <mc:AlternateContent>
-          <mc:Choice Requires="wps">
-            <w:drawing>
-              <wp:anchor distT="0" distB="0" distL="114300" distR="114300" simplePos="0" relativeHeight="251679744" behindDoc="0" locked="0" layoutInCell="1" hidden="0" allowOverlap="1" wp14:anchorId="56F2651F" wp14:editId="2C1E447C">
-                <wp:simplePos x="0" y="0"/>
-                <wp:positionH relativeFrom="column">
-                  <wp:posOffset>1828800</wp:posOffset>
-                </wp:positionH>
-                <wp:positionV relativeFrom="paragraph">
-                  <wp:posOffset>177800</wp:posOffset>
-                </wp:positionV>
-                <wp:extent cx="2943225" cy="1609725"/>
-                <wp:effectExtent l="0" t="0" r="0" b="0"/>
-                <wp:wrapNone/>
-                <wp:docPr id="19" name="Oval 19"/>
-                <wp:cNvGraphicFramePr/>
-                <a:graphic xmlns:a="http://schemas.openxmlformats.org/drawingml/2006/main">
-                  <a:graphicData uri="http://schemas.microsoft.com/office/word/2010/wordprocessingShape">
-                    <wps:wsp>
-                      <wps:cNvSpPr/>
-                      <wps:spPr>
-                        <a:xfrm>
-                          <a:off x="3912488" y="3013238"/>
-                          <a:ext cx="2867025" cy="1533525"/>
-                        </a:xfrm>
-                        <a:prstGeom prst="ellipse">
-                          <a:avLst/>
-                        </a:prstGeom>
-                        <a:noFill/>
-                        <a:ln w="76200" cap="flat" cmpd="sng">
-                          <a:solidFill>
-                            <a:srgbClr val="FF0000"/>
-                          </a:solidFill>
-                          <a:prstDash val="solid"/>
-                          <a:miter lim="800000"/>
-                          <a:headEnd type="none" w="sm" len="sm"/>
-                          <a:tailEnd type="none" w="sm" len="sm"/>
-                        </a:ln>
-                      </wps:spPr>
-                      <wps:txbx>
-                        <w:txbxContent>
-                          <w:p>
-                            <w:pPr>
-                              <w:spacing w:after="0" w:line="240" w:lineRule="auto"/>
-                              <w:textDirection w:val="btLr"/>
-                            </w:pPr>
-                          </w:p>
-                        </w:txbxContent>
-                      </wps:txbx>
-                      <wps:bodyPr spcFirstLastPara="1" wrap="square" lIns="91425" tIns="91425" rIns="91425" bIns="91425" anchor="ctr" anchorCtr="0">
-                        <a:noAutofit/>
-                      </wps:bodyPr>
-                    </wps:wsp>
-                  </a:graphicData>
-                </a:graphic>
-              </wp:anchor>
-            </w:drawing>
-          </mc:Choice>
-          <mc:Fallback>
-            <w:pict>
-              <v:oval w14:anchorId="56F2651F" id="Oval 19" o:spid="_x0000_s1036" style="position:absolute;margin-left:2in;margin-top:14pt;width:231.75pt;height:126.75pt;z-index:251679744;visibility:visible;mso-wrap-style:square;mso-wrap-distance-left:9pt;mso-wrap-distance-top:0;mso-wrap-distance-right:9pt;mso-wrap-distance-bottom:0;mso-position-horizontal:absolute;mso-position-horizontal-relative:text;mso-position-vertical:absolute;mso-position-vertical-relative:text;v-text-anchor:middle" o:gfxdata="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" filled="f" strokecolor="red" strokeweight="6pt">
-                <v:stroke startarrowwidth="narrow" startarrowlength="short" endarrowwidth="narrow" endarrowlength="short" joinstyle="miter"/>
-                <v:textbox inset="2.53958mm,2.53958mm,2.53958mm,2.53958mm">
-                  <w:txbxContent>
-                    <w:p>
-                      <w:pPr>
-                        <w:spacing w:after="0" w:line="240" w:lineRule="auto"/>
-                        <w:textDirection w:val="btLr"/>
-                      </w:pPr>
-                    </w:p>
-                  </w:txbxContent>
-                </v:textbox>
-              </v:oval>
-            </w:pict>
-          </mc:Fallback>
-        </mc:AlternateContent>
-      </w:r>
-    </w:p>
-    <w:p>
-      <w:pPr>
         <w:rPr>
           <w:color w:val="2F5496"/>
           <w:sz w:val="40"/>
@@ -3162,416 +2922,6 @@
       </w:pPr>
       <w:r>
         <w:br w:type="page"/>
-      </w:r>
-      <w:r>
-        <w:rPr>
-          <w:noProof/>
-        </w:rPr>
-        <w:drawing>
-          <wp:anchor distT="0" distB="0" distL="114300" distR="114300" simplePos="0" relativeHeight="251680768" behindDoc="0" locked="0" layoutInCell="1" hidden="0" allowOverlap="1" wp14:anchorId="203603F1" wp14:editId="5342058C">
-            <wp:simplePos x="0" y="0"/>
-            <wp:positionH relativeFrom="column">
-              <wp:posOffset>1</wp:posOffset>
-            </wp:positionH>
-            <wp:positionV relativeFrom="paragraph">
-              <wp:posOffset>2661920</wp:posOffset>
-            </wp:positionV>
-            <wp:extent cx="5731510" cy="3223895"/>
-            <wp:effectExtent l="0" t="0" r="0" b="0"/>
-            <wp:wrapSquare wrapText="bothSides" distT="0" distB="0" distL="114300" distR="114300"/>
-            <wp:docPr id="29" name="image11.jpg" descr="Steam Workshop::Feudal Japan"/>
-            <wp:cNvGraphicFramePr/>
-            <a:graphic xmlns:a="http://schemas.openxmlformats.org/drawingml/2006/main">
-              <a:graphicData uri="http://schemas.openxmlformats.org/drawingml/2006/picture">
-                <pic:pic xmlns:pic="http://schemas.openxmlformats.org/drawingml/2006/picture">
-                  <pic:nvPicPr>
-                    <pic:cNvPr id="0" name="image11.jpg" descr="Steam Workshop::Feudal Japan"/>
-                    <pic:cNvPicPr preferRelativeResize="0"/>
-                  </pic:nvPicPr>
-                  <pic:blipFill>
-                    <a:blip r:embed="rId27"/>
-                    <a:srcRect/>
-                    <a:stretch>
-                      <a:fillRect/>
-                    </a:stretch>
-                  </pic:blipFill>
-                  <pic:spPr>
-                    <a:xfrm>
-                      <a:off x="0" y="0"/>
-                      <a:ext cx="5731510" cy="3223895"/>
-                    </a:xfrm>
-                    <a:prstGeom prst="rect">
-                      <a:avLst/>
-                    </a:prstGeom>
-                    <a:ln/>
-                  </pic:spPr>
-                </pic:pic>
-              </a:graphicData>
-            </a:graphic>
-          </wp:anchor>
-        </w:drawing>
-      </w:r>
-      <w:r>
-        <w:rPr>
-          <w:noProof/>
-        </w:rPr>
-        <mc:AlternateContent>
-          <mc:Choice Requires="wps">
-            <w:drawing>
-              <wp:anchor distT="0" distB="0" distL="114300" distR="114300" simplePos="0" relativeHeight="251681792" behindDoc="0" locked="0" layoutInCell="1" hidden="0" allowOverlap="1" wp14:anchorId="26DBB343" wp14:editId="5578DE4A">
-                <wp:simplePos x="0" y="0"/>
-                <wp:positionH relativeFrom="column">
-                  <wp:posOffset>1828800</wp:posOffset>
-                </wp:positionH>
-                <wp:positionV relativeFrom="paragraph">
-                  <wp:posOffset>3784600</wp:posOffset>
-                </wp:positionV>
-                <wp:extent cx="3200400" cy="2038350"/>
-                <wp:effectExtent l="0" t="0" r="0" b="0"/>
-                <wp:wrapNone/>
-                <wp:docPr id="12" name="Oval 12"/>
-                <wp:cNvGraphicFramePr/>
-                <a:graphic xmlns:a="http://schemas.openxmlformats.org/drawingml/2006/main">
-                  <a:graphicData uri="http://schemas.microsoft.com/office/word/2010/wordprocessingShape">
-                    <wps:wsp>
-                      <wps:cNvSpPr/>
-                      <wps:spPr>
-                        <a:xfrm>
-                          <a:off x="3783900" y="2798925"/>
-                          <a:ext cx="3124200" cy="1962150"/>
-                        </a:xfrm>
-                        <a:prstGeom prst="ellipse">
-                          <a:avLst/>
-                        </a:prstGeom>
-                        <a:noFill/>
-                        <a:ln w="76200" cap="flat" cmpd="sng">
-                          <a:solidFill>
-                            <a:srgbClr val="FF0000"/>
-                          </a:solidFill>
-                          <a:prstDash val="solid"/>
-                          <a:miter lim="800000"/>
-                          <a:headEnd type="none" w="sm" len="sm"/>
-                          <a:tailEnd type="none" w="sm" len="sm"/>
-                        </a:ln>
-                      </wps:spPr>
-                      <wps:txbx>
-                        <w:txbxContent>
-                          <w:p>
-                            <w:pPr>
-                              <w:spacing w:after="0" w:line="240" w:lineRule="auto"/>
-                              <w:textDirection w:val="btLr"/>
-                            </w:pPr>
-                          </w:p>
-                        </w:txbxContent>
-                      </wps:txbx>
-                      <wps:bodyPr spcFirstLastPara="1" wrap="square" lIns="91425" tIns="91425" rIns="91425" bIns="91425" anchor="ctr" anchorCtr="0">
-                        <a:noAutofit/>
-                      </wps:bodyPr>
-                    </wps:wsp>
-                  </a:graphicData>
-                </a:graphic>
-              </wp:anchor>
-            </w:drawing>
-          </mc:Choice>
-          <mc:Fallback>
-            <w:pict>
-              <v:oval w14:anchorId="26DBB343" id="Oval 12" o:spid="_x0000_s1037" style="position:absolute;margin-left:2in;margin-top:298pt;width:252pt;height:160.5pt;z-index:251681792;visibility:visible;mso-wrap-style:square;mso-wrap-distance-left:9pt;mso-wrap-distance-top:0;mso-wrap-distance-right:9pt;mso-wrap-distance-bottom:0;mso-position-horizontal:absolute;mso-position-horizontal-relative:text;mso-position-vertical:absolute;mso-position-vertical-relative:text;v-text-anchor:middle" o:gfxdata="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" filled="f" strokecolor="red" strokeweight="6pt">
-                <v:stroke startarrowwidth="narrow" startarrowlength="short" endarrowwidth="narrow" endarrowlength="short" joinstyle="miter"/>
-                <v:textbox inset="2.53958mm,2.53958mm,2.53958mm,2.53958mm">
-                  <w:txbxContent>
-                    <w:p>
-                      <w:pPr>
-                        <w:spacing w:after="0" w:line="240" w:lineRule="auto"/>
-                        <w:textDirection w:val="btLr"/>
-                      </w:pPr>
-                    </w:p>
-                  </w:txbxContent>
-                </v:textbox>
-              </v:oval>
-            </w:pict>
-          </mc:Fallback>
-        </mc:AlternateContent>
-      </w:r>
-      <w:r>
-        <w:rPr>
-          <w:noProof/>
-        </w:rPr>
-        <mc:AlternateContent>
-          <mc:Choice Requires="wps">
-            <w:drawing>
-              <wp:anchor distT="45720" distB="45720" distL="114300" distR="114300" simplePos="0" relativeHeight="251682816" behindDoc="0" locked="0" layoutInCell="1" hidden="0" allowOverlap="1" wp14:anchorId="18F4ABA1" wp14:editId="7D6904CB">
-                <wp:simplePos x="0" y="0"/>
-                <wp:positionH relativeFrom="column">
-                  <wp:posOffset>2603500</wp:posOffset>
-                </wp:positionH>
-                <wp:positionV relativeFrom="paragraph">
-                  <wp:posOffset>2395220</wp:posOffset>
-                </wp:positionV>
-                <wp:extent cx="1733550" cy="581025"/>
-                <wp:effectExtent l="0" t="0" r="0" b="0"/>
-                <wp:wrapNone/>
-                <wp:docPr id="17" name="Rectangle 17"/>
-                <wp:cNvGraphicFramePr/>
-                <a:graphic xmlns:a="http://schemas.openxmlformats.org/drawingml/2006/main">
-                  <a:graphicData uri="http://schemas.microsoft.com/office/word/2010/wordprocessingShape">
-                    <wps:wsp>
-                      <wps:cNvSpPr/>
-                      <wps:spPr>
-                        <a:xfrm>
-                          <a:off x="4483988" y="3494250"/>
-                          <a:ext cx="1724025" cy="571500"/>
-                        </a:xfrm>
-                        <a:prstGeom prst="rect">
-                          <a:avLst/>
-                        </a:prstGeom>
-                        <a:solidFill>
-                          <a:srgbClr val="FFFFFF"/>
-                        </a:solidFill>
-                        <a:ln w="9525" cap="flat" cmpd="sng">
-                          <a:solidFill>
-                            <a:srgbClr val="000000"/>
-                          </a:solidFill>
-                          <a:prstDash val="solid"/>
-                          <a:miter lim="800000"/>
-                          <a:headEnd type="none" w="sm" len="sm"/>
-                          <a:tailEnd type="none" w="sm" len="sm"/>
-                        </a:ln>
-                      </wps:spPr>
-                      <wps:txbx>
-                        <w:txbxContent>
-                          <w:p>
-                            <w:pPr>
-                              <w:textDirection w:val="btLr"/>
-                            </w:pPr>
-                            <w:r>
-                              <w:rPr>
-                                <w:color w:val="000000"/>
-                              </w:rPr>
-                              <w:t>Combination of Greek and Japanese architecture</w:t>
-                            </w:r>
-                          </w:p>
-                        </w:txbxContent>
-                      </wps:txbx>
-                      <wps:bodyPr spcFirstLastPara="1" wrap="square" lIns="91425" tIns="45700" rIns="91425" bIns="45700" anchor="t" anchorCtr="0">
-                        <a:noAutofit/>
-                      </wps:bodyPr>
-                    </wps:wsp>
-                  </a:graphicData>
-                </a:graphic>
-              </wp:anchor>
-            </w:drawing>
-          </mc:Choice>
-          <mc:Fallback>
-            <w:pict>
-              <v:rect w14:anchorId="18F4ABA1" id="Rectangle 17" o:spid="_x0000_s1038" style="position:absolute;margin-left:205pt;margin-top:188.6pt;width:136.5pt;height:45.75pt;z-index:251682816;visibility:visible;mso-wrap-style:square;mso-wrap-distance-left:9pt;mso-wrap-distance-top:3.6pt;mso-wrap-distance-right:9pt;mso-wrap-distance-bottom:3.6pt;mso-position-horizontal:absolute;mso-position-horizontal-relative:text;mso-position-vertical:absolute;mso-position-vertical-relative:text;v-text-anchor:top" o:gfxdata="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">
-                <v:stroke startarrowwidth="narrow" startarrowlength="short" endarrowwidth="narrow" endarrowlength="short"/>
-                <v:textbox inset="2.53958mm,1.2694mm,2.53958mm,1.2694mm">
-                  <w:txbxContent>
-                    <w:p>
-                      <w:pPr>
-                        <w:textDirection w:val="btLr"/>
-                      </w:pPr>
-                      <w:r>
-                        <w:rPr>
-                          <w:color w:val="000000"/>
-                        </w:rPr>
-                        <w:t>Combination of Greek and Japanese architecture</w:t>
-                      </w:r>
-                    </w:p>
-                  </w:txbxContent>
-                </v:textbox>
-              </v:rect>
-            </w:pict>
-          </mc:Fallback>
-        </mc:AlternateContent>
-      </w:r>
-      <w:r>
-        <w:rPr>
-          <w:noProof/>
-        </w:rPr>
-        <mc:AlternateContent>
-          <mc:Choice Requires="wpg">
-            <w:drawing>
-              <wp:anchor distT="0" distB="0" distL="114300" distR="114300" simplePos="0" relativeHeight="251683840" behindDoc="0" locked="0" layoutInCell="1" hidden="0" allowOverlap="1" wp14:anchorId="40E9E09F" wp14:editId="675B1DC8">
-                <wp:simplePos x="0" y="0"/>
-                <wp:positionH relativeFrom="column">
-                  <wp:posOffset>3200400</wp:posOffset>
-                </wp:positionH>
-                <wp:positionV relativeFrom="paragraph">
-                  <wp:posOffset>1587500</wp:posOffset>
-                </wp:positionV>
-                <wp:extent cx="102869" cy="676275"/>
-                <wp:effectExtent l="0" t="0" r="0" b="0"/>
-                <wp:wrapNone/>
-                <wp:docPr id="7" name="Straight Arrow Connector 7"/>
-                <wp:cNvGraphicFramePr/>
-                <a:graphic xmlns:a="http://schemas.openxmlformats.org/drawingml/2006/main">
-                  <a:graphicData uri="http://schemas.microsoft.com/office/word/2010/wordprocessingShape">
-                    <wps:wsp>
-                      <wps:cNvCnPr/>
-                      <wps:spPr>
-                        <a:xfrm rot="10800000" flipH="1">
-                          <a:off x="5323141" y="3470438"/>
-                          <a:ext cx="45719" cy="619125"/>
-                        </a:xfrm>
-                        <a:prstGeom prst="straightConnector1">
-                          <a:avLst/>
-                        </a:prstGeom>
-                        <a:noFill/>
-                        <a:ln w="57150" cap="flat" cmpd="sng">
-                          <a:solidFill>
-                            <a:srgbClr val="FF0000"/>
-                          </a:solidFill>
-                          <a:prstDash val="solid"/>
-                          <a:miter lim="800000"/>
-                          <a:headEnd type="none" w="sm" len="sm"/>
-                          <a:tailEnd type="triangle" w="med" len="med"/>
-                        </a:ln>
-                      </wps:spPr>
-                      <wps:bodyPr/>
-                    </wps:wsp>
-                  </a:graphicData>
-                </a:graphic>
-              </wp:anchor>
-            </w:drawing>
-          </mc:Choice>
-          <mc:Fallback xmlns:sl="http://schemas.openxmlformats.org/schemaLibrary/2006/main" xmlns:a="http://schemas.openxmlformats.org/drawingml/2006/main" xmlns:pic="http://schemas.openxmlformats.org/drawingml/2006/picture" xmlns:c="http://schemas.openxmlformats.org/drawingml/2006/chart" xmlns:lc="http://schemas.openxmlformats.org/drawingml/2006/lockedCanvas" xmlns:dgm="http://schemas.openxmlformats.org/drawingml/2006/diagram">
-            <w:drawing>
-              <wp:anchor allowOverlap="1" behindDoc="0" distB="0" distT="0" distL="114300" distR="114300" hidden="0" layoutInCell="1" locked="0" relativeHeight="0" simplePos="0">
-                <wp:simplePos x="0" y="0"/>
-                <wp:positionH relativeFrom="column">
-                  <wp:posOffset>3200400</wp:posOffset>
-                </wp:positionH>
-                <wp:positionV relativeFrom="paragraph">
-                  <wp:posOffset>1587500</wp:posOffset>
-                </wp:positionV>
-                <wp:extent cx="102869" cy="676275"/>
-                <wp:effectExtent b="0" l="0" r="0" t="0"/>
-                <wp:wrapNone/>
-                <wp:docPr id="7" name="image18.png"/>
-                <a:graphic>
-                  <a:graphicData uri="http://schemas.openxmlformats.org/drawingml/2006/picture">
-                    <pic:pic>
-                      <pic:nvPicPr>
-                        <pic:cNvPr id="0" name="image18.png"/>
-                        <pic:cNvPicPr preferRelativeResize="0"/>
-                      </pic:nvPicPr>
-                      <pic:blipFill>
-                        <a:blip r:embed="rId32"/>
-                        <a:srcRect/>
-                        <a:stretch>
-                          <a:fillRect/>
-                        </a:stretch>
-                      </pic:blipFill>
-                      <pic:spPr>
-                        <a:xfrm>
-                          <a:off x="0" y="0"/>
-                          <a:ext cx="102869" cy="676275"/>
-                        </a:xfrm>
-                        <a:prstGeom prst="rect"/>
-                        <a:ln/>
-                      </pic:spPr>
-                    </pic:pic>
-                  </a:graphicData>
-                </a:graphic>
-              </wp:anchor>
-            </w:drawing>
-          </mc:Fallback>
-        </mc:AlternateContent>
-      </w:r>
-      <w:r>
-        <w:rPr>
-          <w:noProof/>
-        </w:rPr>
-        <mc:AlternateContent>
-          <mc:Choice Requires="wpg">
-            <w:drawing>
-              <wp:anchor distT="0" distB="0" distL="114300" distR="114300" simplePos="0" relativeHeight="251684864" behindDoc="0" locked="0" layoutInCell="1" hidden="0" allowOverlap="1" wp14:anchorId="2D9282AF" wp14:editId="68AC452B">
-                <wp:simplePos x="0" y="0"/>
-                <wp:positionH relativeFrom="column">
-                  <wp:posOffset>3251200</wp:posOffset>
-                </wp:positionH>
-                <wp:positionV relativeFrom="paragraph">
-                  <wp:posOffset>3035300</wp:posOffset>
-                </wp:positionV>
-                <wp:extent cx="102869" cy="628650"/>
-                <wp:effectExtent l="0" t="0" r="0" b="0"/>
-                <wp:wrapNone/>
-                <wp:docPr id="16" name="Straight Arrow Connector 16"/>
-                <wp:cNvGraphicFramePr/>
-                <a:graphic xmlns:a="http://schemas.openxmlformats.org/drawingml/2006/main">
-                  <a:graphicData uri="http://schemas.microsoft.com/office/word/2010/wordprocessingShape">
-                    <wps:wsp>
-                      <wps:cNvCnPr/>
-                      <wps:spPr>
-                        <a:xfrm>
-                          <a:off x="5323141" y="3494250"/>
-                          <a:ext cx="45719" cy="571500"/>
-                        </a:xfrm>
-                        <a:prstGeom prst="straightConnector1">
-                          <a:avLst/>
-                        </a:prstGeom>
-                        <a:noFill/>
-                        <a:ln w="57150" cap="flat" cmpd="sng">
-                          <a:solidFill>
-                            <a:srgbClr val="FF0000"/>
-                          </a:solidFill>
-                          <a:prstDash val="solid"/>
-                          <a:miter lim="800000"/>
-                          <a:headEnd type="none" w="sm" len="sm"/>
-                          <a:tailEnd type="triangle" w="med" len="med"/>
-                        </a:ln>
-                      </wps:spPr>
-                      <wps:bodyPr/>
-                    </wps:wsp>
-                  </a:graphicData>
-                </a:graphic>
-              </wp:anchor>
-            </w:drawing>
-          </mc:Choice>
-          <mc:Fallback xmlns:sl="http://schemas.openxmlformats.org/schemaLibrary/2006/main" xmlns:a="http://schemas.openxmlformats.org/drawingml/2006/main" xmlns:pic="http://schemas.openxmlformats.org/drawingml/2006/picture" xmlns:c="http://schemas.openxmlformats.org/drawingml/2006/chart" xmlns:lc="http://schemas.openxmlformats.org/drawingml/2006/lockedCanvas" xmlns:dgm="http://schemas.openxmlformats.org/drawingml/2006/diagram">
-            <w:drawing>
-              <wp:anchor allowOverlap="1" behindDoc="0" distB="0" distT="0" distL="114300" distR="114300" hidden="0" layoutInCell="1" locked="0" relativeHeight="0" simplePos="0">
-                <wp:simplePos x="0" y="0"/>
-                <wp:positionH relativeFrom="column">
-                  <wp:posOffset>3251200</wp:posOffset>
-                </wp:positionH>
-                <wp:positionV relativeFrom="paragraph">
-                  <wp:posOffset>3035300</wp:posOffset>
-                </wp:positionV>
-                <wp:extent cx="102869" cy="628650"/>
-                <wp:effectExtent b="0" l="0" r="0" t="0"/>
-                <wp:wrapNone/>
-                <wp:docPr id="16" name="image27.png"/>
-                <a:graphic>
-                  <a:graphicData uri="http://schemas.openxmlformats.org/drawingml/2006/picture">
-                    <pic:pic>
-                      <pic:nvPicPr>
-                        <pic:cNvPr id="0" name="image27.png"/>
-                        <pic:cNvPicPr preferRelativeResize="0"/>
-                      </pic:nvPicPr>
-                      <pic:blipFill>
-                        <a:blip r:embed="rId33"/>
-                        <a:srcRect/>
-                        <a:stretch>
-                          <a:fillRect/>
-                        </a:stretch>
-                      </pic:blipFill>
-                      <pic:spPr>
-                        <a:xfrm>
-                          <a:off x="0" y="0"/>
-                          <a:ext cx="102869" cy="628650"/>
-                        </a:xfrm>
-                        <a:prstGeom prst="rect"/>
-                        <a:ln/>
-                      </pic:spPr>
-                    </pic:pic>
-                  </a:graphicData>
-                </a:graphic>
-              </wp:anchor>
-            </w:drawing>
-          </mc:Fallback>
-        </mc:AlternateContent>
       </w:r>
     </w:p>
     <w:p>
@@ -3668,7 +3018,7 @@
                     <pic:cNvPicPr preferRelativeResize="0"/>
                   </pic:nvPicPr>
                   <pic:blipFill>
-                    <a:blip r:embed="rId34"/>
+                    <a:blip r:embed="rId26"/>
                     <a:srcRect/>
                     <a:stretch>
                       <a:fillRect/>
@@ -3704,8 +3054,13 @@
       <w:r>
         <w:t xml:space="preserve">All mechanics are for the player as NPCs </w:t>
       </w:r>
-      <w:r>
-        <w:t>are unmoving hazards</w:t>
+      <w:proofErr w:type="gramStart"/>
+      <w:r>
+        <w:t>are</w:t>
+      </w:r>
+      <w:proofErr w:type="gramEnd"/>
+      <w:r>
+        <w:t xml:space="preserve"> unmoving hazards</w:t>
       </w:r>
       <w:r>
         <w:t>.</w:t>
@@ -3721,7 +3076,15 @@
     </w:p>
     <w:p>
       <w:r>
-        <w:t>Player automatically runs forward at an unchanging speed which is uninterruptible. (If they hit a wall or enemy they just lose health instead of coming to a stop.)</w:t>
+        <w:t xml:space="preserve">Player automatically runs forward at an unchanging speed which is uninterruptible. (If they hit a wall or </w:t>
+      </w:r>
+      <w:proofErr w:type="gramStart"/>
+      <w:r>
+        <w:t>enemy</w:t>
+      </w:r>
+      <w:proofErr w:type="gramEnd"/>
+      <w:r>
+        <w:t xml:space="preserve"> they just lose health instead of coming to a stop.)</w:t>
       </w:r>
     </w:p>
     <w:p>
@@ -3734,7 +3097,15 @@
     </w:p>
     <w:p>
       <w:r>
-        <w:t>Player can jump to avoid obstacles/enemies and change their path. Any flat vertical surfaces will be broken through (like a wood wall) and they won’t be able to get stuck on corners.</w:t>
+        <w:t xml:space="preserve">Player can jump to avoid obstacles/enemies and change their path. Any flat vertical surfaces will be broken through (like a wood wall) and they </w:t>
+      </w:r>
+      <w:proofErr w:type="gramStart"/>
+      <w:r>
+        <w:t>won’t</w:t>
+      </w:r>
+      <w:proofErr w:type="gramEnd"/>
+      <w:r>
+        <w:t xml:space="preserve"> be able to get stuck on corners.</w:t>
       </w:r>
     </w:p>
     <w:p>
@@ -3768,9 +3139,11 @@
       <w:r>
         <w:t xml:space="preserve">When the player is on the ground and </w:t>
       </w:r>
+      <w:proofErr w:type="gramStart"/>
       <w:r>
         <w:t>attacks</w:t>
       </w:r>
+      <w:proofErr w:type="gramEnd"/>
       <w:r>
         <w:t xml:space="preserve"> they slash forward. This kills enemies in one hit.</w:t>
       </w:r>
@@ -3785,9 +3158,11 @@
       <w:r>
         <w:t xml:space="preserve"> is in the air and </w:t>
       </w:r>
+      <w:proofErr w:type="gramStart"/>
       <w:r>
         <w:t>attacks</w:t>
       </w:r>
+      <w:proofErr w:type="gramEnd"/>
       <w:r>
         <w:t xml:space="preserve"> they</w:t>
       </w:r>
@@ -3802,8 +3177,13 @@
       <w:pPr>
         <w:pStyle w:val="Heading2"/>
       </w:pPr>
-      <w:r>
-        <w:t>Duel Showdown</w:t>
+      <w:proofErr w:type="gramStart"/>
+      <w:r>
+        <w:t>Duel</w:t>
+      </w:r>
+      <w:proofErr w:type="gramEnd"/>
+      <w:r>
+        <w:t xml:space="preserve"> Showdown</w:t>
       </w:r>
     </w:p>
     <w:p>
@@ -3892,8 +3272,13 @@
         </w:numPr>
       </w:pPr>
       <w:r>
-        <w:t>Glow to indicate difference</w:t>
-      </w:r>
+        <w:t xml:space="preserve">Glow to indicate </w:t>
+      </w:r>
+      <w:proofErr w:type="gramStart"/>
+      <w:r>
+        <w:t>difference</w:t>
+      </w:r>
+      <w:proofErr w:type="gramEnd"/>
     </w:p>
     <w:p>
       <w:pPr>
@@ -3904,8 +3289,13 @@
         </w:numPr>
       </w:pPr>
       <w:r>
-        <w:t>Drop special items</w:t>
-      </w:r>
+        <w:t xml:space="preserve">Drop special </w:t>
+      </w:r>
+      <w:proofErr w:type="gramStart"/>
+      <w:r>
+        <w:t>items</w:t>
+      </w:r>
+      <w:proofErr w:type="gramEnd"/>
     </w:p>
     <w:p>
       <w:pPr>
@@ -4036,7 +3426,7 @@
                     <pic:cNvPicPr preferRelativeResize="0"/>
                   </pic:nvPicPr>
                   <pic:blipFill>
-                    <a:blip r:embed="rId35"/>
+                    <a:blip r:embed="rId27"/>
                     <a:srcRect/>
                     <a:stretch>
                       <a:fillRect/>
@@ -4118,7 +3508,7 @@
                     <pic:cNvPicPr preferRelativeResize="0"/>
                   </pic:nvPicPr>
                   <pic:blipFill>
-                    <a:blip r:embed="rId36"/>
+                    <a:blip r:embed="rId28"/>
                     <a:srcRect/>
                     <a:stretch>
                       <a:fillRect/>
@@ -4168,7 +3558,7 @@
 </file>
 
 <file path=word/numbering.xml><?xml version="1.0" encoding="utf-8"?>
-<w:numbering xmlns:wpc="http://schemas.microsoft.com/office/word/2010/wordprocessingCanvas" xmlns:cx="http://schemas.microsoft.com/office/drawing/2014/chartex" xmlns:cx1="http://schemas.microsoft.com/office/drawing/2015/9/8/chartex" xmlns:cx2="http://schemas.microsoft.com/office/drawing/2015/10/21/chartex" xmlns:cx3="http://schemas.microsoft.com/office/drawing/2016/5/9/chartex" xmlns:cx4="http://schemas.microsoft.com/office/drawing/2016/5/10/chartex" xmlns:cx5="http://schemas.microsoft.com/office/drawing/2016/5/11/chartex" xmlns:cx6="http://schemas.microsoft.com/office/drawing/2016/5/12/chartex" xmlns:cx7="http://schemas.microsoft.com/office/drawing/2016/5/13/chartex" xmlns:cx8="http://schemas.microsoft.com/office/drawing/2016/5/14/chartex" xmlns:mc="http://schemas.openxmlformats.org/markup-compatibility/2006" xmlns:aink="http://schemas.microsoft.com/office/drawing/2016/ink" xmlns:am3d="http://schemas.microsoft.com/office/drawing/2017/model3d" xmlns:o="urn:schemas-microsoft-com:office:office" xmlns:r="http://schemas.openxmlformats.org/officeDocument/2006/relationships" xmlns:m="http://schemas.openxmlformats.org/officeDocument/2006/math" xmlns:v="urn:schemas-microsoft-com:vml" xmlns:wp14="http://schemas.microsoft.com/office/word/2010/wordprocessingDrawing" xmlns:wp="http://schemas.openxmlformats.org/drawingml/2006/wordprocessingDrawing" xmlns:w10="urn:schemas-microsoft-com:office:word" xmlns:w="http://schemas.openxmlformats.org/wordprocessingml/2006/main" xmlns:w14="http://schemas.microsoft.com/office/word/2010/wordml" xmlns:w15="http://schemas.microsoft.com/office/word/2012/wordml" xmlns:w16cex="http://schemas.microsoft.com/office/word/2018/wordml/cex" xmlns:w16cid="http://schemas.microsoft.com/office/word/2016/wordml/cid" xmlns:w16="http://schemas.microsoft.com/office/word/2018/wordml" xmlns:w16se="http://schemas.microsoft.com/office/word/2015/wordml/symex" xmlns:wpg="http://schemas.microsoft.com/office/word/2010/wordprocessingGroup" xmlns:wpi="http://schemas.microsoft.com/office/word/2010/wordprocessingInk" xmlns:wne="http://schemas.microsoft.com/office/word/2006/wordml" xmlns:wps="http://schemas.microsoft.com/office/word/2010/wordprocessingShape" mc:Ignorable="w14 w15 w16se w16cid w16 w16cex wp14">
+<w:numbering xmlns:wpc="http://schemas.microsoft.com/office/word/2010/wordprocessingCanvas" xmlns:cx="http://schemas.microsoft.com/office/drawing/2014/chartex" xmlns:cx1="http://schemas.microsoft.com/office/drawing/2015/9/8/chartex" xmlns:cx2="http://schemas.microsoft.com/office/drawing/2015/10/21/chartex" xmlns:cx3="http://schemas.microsoft.com/office/drawing/2016/5/9/chartex" xmlns:cx4="http://schemas.microsoft.com/office/drawing/2016/5/10/chartex" xmlns:cx5="http://schemas.microsoft.com/office/drawing/2016/5/11/chartex" xmlns:cx6="http://schemas.microsoft.com/office/drawing/2016/5/12/chartex" xmlns:cx7="http://schemas.microsoft.com/office/drawing/2016/5/13/chartex" xmlns:cx8="http://schemas.microsoft.com/office/drawing/2016/5/14/chartex" xmlns:mc="http://schemas.openxmlformats.org/markup-compatibility/2006" xmlns:aink="http://schemas.microsoft.com/office/drawing/2016/ink" xmlns:am3d="http://schemas.microsoft.com/office/drawing/2017/model3d" xmlns:o="urn:schemas-microsoft-com:office:office" xmlns:r="http://schemas.openxmlformats.org/officeDocument/2006/relationships" xmlns:m="http://schemas.openxmlformats.org/officeDocument/2006/math" xmlns:v="urn:schemas-microsoft-com:vml" xmlns:wp14="http://schemas.microsoft.com/office/word/2010/wordprocessingDrawing" xmlns:wp="http://schemas.openxmlformats.org/drawingml/2006/wordprocessingDrawing" xmlns:w10="urn:schemas-microsoft-com:office:word" xmlns:w="http://schemas.openxmlformats.org/wordprocessingml/2006/main" xmlns:w14="http://schemas.microsoft.com/office/word/2010/wordml" xmlns:w15="http://schemas.microsoft.com/office/word/2012/wordml" xmlns:w16cex="http://schemas.microsoft.com/office/word/2018/wordml/cex" xmlns:w16cid="http://schemas.microsoft.com/office/word/2016/wordml/cid" xmlns:w16="http://schemas.microsoft.com/office/word/2018/wordml" xmlns:w16sdtdh="http://schemas.microsoft.com/office/word/2020/wordml/sdtdatahash" xmlns:w16se="http://schemas.microsoft.com/office/word/2015/wordml/symex" xmlns:wpg="http://schemas.microsoft.com/office/word/2010/wordprocessingGroup" xmlns:wpi="http://schemas.microsoft.com/office/word/2010/wordprocessingInk" xmlns:wne="http://schemas.microsoft.com/office/word/2006/wordml" xmlns:wps="http://schemas.microsoft.com/office/word/2010/wordprocessingShape" mc:Ignorable="w14 w15 w16se w16cid w16 w16cex w16sdtdh wp14">
   <w:abstractNum w:abstractNumId="0" w15:restartNumberingAfterBreak="0">
     <w:nsid w:val="0838079A"/>
     <w:multiLevelType w:val="multilevel"/>
@@ -5163,7 +4553,7 @@
 </file>
 
 <file path=word/styles.xml><?xml version="1.0" encoding="utf-8"?>
-<w:styles xmlns:mc="http://schemas.openxmlformats.org/markup-compatibility/2006" xmlns:r="http://schemas.openxmlformats.org/officeDocument/2006/relationships" xmlns:w="http://schemas.openxmlformats.org/wordprocessingml/2006/main" xmlns:w14="http://schemas.microsoft.com/office/word/2010/wordml" xmlns:w15="http://schemas.microsoft.com/office/word/2012/wordml" xmlns:w16cex="http://schemas.microsoft.com/office/word/2018/wordml/cex" xmlns:w16cid="http://schemas.microsoft.com/office/word/2016/wordml/cid" xmlns:w16="http://schemas.microsoft.com/office/word/2018/wordml" xmlns:w16se="http://schemas.microsoft.com/office/word/2015/wordml/symex" mc:Ignorable="w14 w15 w16se w16cid w16 w16cex">
+<w:styles xmlns:mc="http://schemas.openxmlformats.org/markup-compatibility/2006" xmlns:r="http://schemas.openxmlformats.org/officeDocument/2006/relationships" xmlns:w="http://schemas.openxmlformats.org/wordprocessingml/2006/main" xmlns:w14="http://schemas.microsoft.com/office/word/2010/wordml" xmlns:w15="http://schemas.microsoft.com/office/word/2012/wordml" xmlns:w16cex="http://schemas.microsoft.com/office/word/2018/wordml/cex" xmlns:w16cid="http://schemas.microsoft.com/office/word/2016/wordml/cid" xmlns:w16="http://schemas.microsoft.com/office/word/2018/wordml" xmlns:w16sdtdh="http://schemas.microsoft.com/office/word/2020/wordml/sdtdatahash" xmlns:w16se="http://schemas.microsoft.com/office/word/2015/wordml/symex" mc:Ignorable="w14 w15 w16se w16cid w16 w16cex w16sdtdh">
   <w:docDefaults>
     <w:rPrDefault>
       <w:rPr>

</xml_diff>

<commit_message>
Finished UX report & GGD v4
</commit_message>
<xml_diff>
--- a/AIE Year 2/02 Designing the User Experience/Greco Feudal GDD v4.docx
+++ b/AIE Year 2/02 Designing the User Experience/Greco Feudal GDD v4.docx
@@ -722,7 +722,6 @@
                 <w:szCs w:val="24"/>
               </w:rPr>
             </w:pPr>
-            <w:proofErr w:type="spellStart"/>
             <w:r>
               <w:rPr>
                 <w:sz w:val="24"/>
@@ -730,7 +729,6 @@
               </w:rPr>
               <w:t>Nidhogg</w:t>
             </w:r>
-            <w:proofErr w:type="spellEnd"/>
           </w:p>
         </w:tc>
         <w:tc>
@@ -744,7 +742,6 @@
                 <w:szCs w:val="24"/>
               </w:rPr>
             </w:pPr>
-            <w:proofErr w:type="spellStart"/>
             <w:r>
               <w:rPr>
                 <w:sz w:val="24"/>
@@ -752,7 +749,6 @@
               </w:rPr>
               <w:t>SpeedRunners</w:t>
             </w:r>
-            <w:proofErr w:type="spellEnd"/>
           </w:p>
         </w:tc>
       </w:tr>
@@ -1271,6 +1267,52 @@
       </w:tr>
     </w:tbl>
     <w:p/>
+    <w:p>
+      <w:pPr>
+        <w:pStyle w:val="NoSpacing"/>
+        <w:rPr>
+          <w:b/>
+          <w:bCs/>
+          <w:u w:val="single"/>
+        </w:rPr>
+      </w:pPr>
+      <w:r>
+        <w:rPr>
+          <w:b/>
+          <w:bCs/>
+          <w:u w:val="single"/>
+        </w:rPr>
+        <w:t>Nidhogg</w:t>
+      </w:r>
+    </w:p>
+    <w:p>
+      <w:r>
+        <w:t>Overall, it works as a local competitive experience; it just lacks content to keep the player engaged.</w:t>
+      </w:r>
+    </w:p>
+    <w:p>
+      <w:pPr>
+        <w:pStyle w:val="NoSpacing"/>
+        <w:rPr>
+          <w:b/>
+          <w:bCs/>
+          <w:u w:val="single"/>
+        </w:rPr>
+      </w:pPr>
+      <w:r>
+        <w:rPr>
+          <w:b/>
+          <w:bCs/>
+          <w:u w:val="single"/>
+        </w:rPr>
+        <w:t>SpeedRunners</w:t>
+      </w:r>
+    </w:p>
+    <w:p>
+      <w:r>
+        <w:t>This game works very well as a low-level competitive experience, but lacks the simplicity required to be locally played easily.</w:t>
+      </w:r>
+    </w:p>
     <w:p>
       <w:r>
         <w:br w:type="page"/>
@@ -1530,7 +1572,7 @@
               </wp:anchor>
             </w:drawing>
           </mc:Choice>
-          <mc:Fallback xmlns:dgm="http://schemas.openxmlformats.org/drawingml/2006/diagram" xmlns:lc="http://schemas.openxmlformats.org/drawingml/2006/lockedCanvas" xmlns:c="http://schemas.openxmlformats.org/drawingml/2006/chart" xmlns:pic="http://schemas.openxmlformats.org/drawingml/2006/picture" xmlns:a="http://schemas.openxmlformats.org/drawingml/2006/main" xmlns:sl="http://schemas.openxmlformats.org/schemaLibrary/2006/main">
+          <mc:Fallback xmlns:sl="http://schemas.openxmlformats.org/schemaLibrary/2006/main" xmlns:a="http://schemas.openxmlformats.org/drawingml/2006/main" xmlns:pic="http://schemas.openxmlformats.org/drawingml/2006/picture" xmlns:c="http://schemas.openxmlformats.org/drawingml/2006/chart" xmlns:lc="http://schemas.openxmlformats.org/drawingml/2006/lockedCanvas" xmlns:dgm="http://schemas.openxmlformats.org/drawingml/2006/diagram">
             <w:drawing>
               <wp:anchor allowOverlap="1" behindDoc="0" distB="0" distT="0" distL="114300" distR="114300" hidden="0" layoutInCell="1" locked="0" relativeHeight="0" simplePos="0">
                 <wp:simplePos x="0" y="0"/>
@@ -1798,7 +1840,7 @@
               </wp:anchor>
             </w:drawing>
           </mc:Choice>
-          <mc:Fallback xmlns:dgm="http://schemas.openxmlformats.org/drawingml/2006/diagram" xmlns:lc="http://schemas.openxmlformats.org/drawingml/2006/lockedCanvas" xmlns:c="http://schemas.openxmlformats.org/drawingml/2006/chart" xmlns:pic="http://schemas.openxmlformats.org/drawingml/2006/picture" xmlns:a="http://schemas.openxmlformats.org/drawingml/2006/main" xmlns:sl="http://schemas.openxmlformats.org/schemaLibrary/2006/main">
+          <mc:Fallback xmlns:sl="http://schemas.openxmlformats.org/schemaLibrary/2006/main" xmlns:a="http://schemas.openxmlformats.org/drawingml/2006/main" xmlns:pic="http://schemas.openxmlformats.org/drawingml/2006/picture" xmlns:c="http://schemas.openxmlformats.org/drawingml/2006/chart" xmlns:lc="http://schemas.openxmlformats.org/drawingml/2006/lockedCanvas" xmlns:dgm="http://schemas.openxmlformats.org/drawingml/2006/diagram">
             <w:drawing>
               <wp:anchor allowOverlap="1" behindDoc="0" distB="0" distT="0" distL="114300" distR="114300" hidden="0" layoutInCell="1" locked="0" relativeHeight="0" simplePos="0">
                 <wp:simplePos x="0" y="0"/>
@@ -2170,7 +2212,7 @@
               </wp:anchor>
             </w:drawing>
           </mc:Choice>
-          <mc:Fallback xmlns:dgm="http://schemas.openxmlformats.org/drawingml/2006/diagram" xmlns:lc="http://schemas.openxmlformats.org/drawingml/2006/lockedCanvas" xmlns:c="http://schemas.openxmlformats.org/drawingml/2006/chart" xmlns:pic="http://schemas.openxmlformats.org/drawingml/2006/picture" xmlns:a="http://schemas.openxmlformats.org/drawingml/2006/main" xmlns:sl="http://schemas.openxmlformats.org/schemaLibrary/2006/main">
+          <mc:Fallback xmlns:sl="http://schemas.openxmlformats.org/schemaLibrary/2006/main" xmlns:a="http://schemas.openxmlformats.org/drawingml/2006/main" xmlns:pic="http://schemas.openxmlformats.org/drawingml/2006/picture" xmlns:c="http://schemas.openxmlformats.org/drawingml/2006/chart" xmlns:lc="http://schemas.openxmlformats.org/drawingml/2006/lockedCanvas" xmlns:dgm="http://schemas.openxmlformats.org/drawingml/2006/diagram">
             <w:drawing>
               <wp:anchor allowOverlap="1" behindDoc="0" distB="0" distT="0" distL="114300" distR="114300" hidden="0" layoutInCell="1" locked="0" relativeHeight="0" simplePos="0">
                 <wp:simplePos x="0" y="0"/>
@@ -2437,7 +2479,7 @@
               </wp:anchor>
             </w:drawing>
           </mc:Choice>
-          <mc:Fallback xmlns:dgm="http://schemas.openxmlformats.org/drawingml/2006/diagram" xmlns:lc="http://schemas.openxmlformats.org/drawingml/2006/lockedCanvas" xmlns:c="http://schemas.openxmlformats.org/drawingml/2006/chart" xmlns:pic="http://schemas.openxmlformats.org/drawingml/2006/picture" xmlns:a="http://schemas.openxmlformats.org/drawingml/2006/main" xmlns:sl="http://schemas.openxmlformats.org/schemaLibrary/2006/main">
+          <mc:Fallback xmlns:sl="http://schemas.openxmlformats.org/schemaLibrary/2006/main" xmlns:a="http://schemas.openxmlformats.org/drawingml/2006/main" xmlns:pic="http://schemas.openxmlformats.org/drawingml/2006/picture" xmlns:c="http://schemas.openxmlformats.org/drawingml/2006/chart" xmlns:lc="http://schemas.openxmlformats.org/drawingml/2006/lockedCanvas" xmlns:dgm="http://schemas.openxmlformats.org/drawingml/2006/diagram">
             <w:drawing>
               <wp:anchor allowOverlap="1" behindDoc="0" distB="0" distT="0" distL="114300" distR="114300" hidden="0" layoutInCell="1" locked="0" relativeHeight="0" simplePos="0">
                 <wp:simplePos x="0" y="0"/>
@@ -2774,7 +2816,7 @@
               </wp:anchor>
             </w:drawing>
           </mc:Choice>
-          <mc:Fallback xmlns:dgm="http://schemas.openxmlformats.org/drawingml/2006/diagram" xmlns:lc="http://schemas.openxmlformats.org/drawingml/2006/lockedCanvas" xmlns:c="http://schemas.openxmlformats.org/drawingml/2006/chart" xmlns:pic="http://schemas.openxmlformats.org/drawingml/2006/picture" xmlns:a="http://schemas.openxmlformats.org/drawingml/2006/main" xmlns:sl="http://schemas.openxmlformats.org/schemaLibrary/2006/main">
+          <mc:Fallback xmlns:sl="http://schemas.openxmlformats.org/schemaLibrary/2006/main" xmlns:a="http://schemas.openxmlformats.org/drawingml/2006/main" xmlns:pic="http://schemas.openxmlformats.org/drawingml/2006/picture" xmlns:c="http://schemas.openxmlformats.org/drawingml/2006/chart" xmlns:lc="http://schemas.openxmlformats.org/drawingml/2006/lockedCanvas" xmlns:dgm="http://schemas.openxmlformats.org/drawingml/2006/diagram">
             <w:drawing>
               <wp:anchor allowOverlap="1" behindDoc="0" distB="0" distT="0" distL="114300" distR="114300" hidden="0" layoutInCell="1" locked="0" relativeHeight="0" simplePos="0">
                 <wp:simplePos x="0" y="0"/>

</xml_diff>